<commit_message>
Première version du portfolio
</commit_message>
<xml_diff>
--- a/Dimensionnement des caartes.docx
+++ b/Dimensionnement des caartes.docx
@@ -2,90 +2,6 @@
 <file path=word/document.xml><?xml version="1.0" encoding="utf-8"?>
 <w:document xmlns:wpc="http://schemas.microsoft.com/office/word/2010/wordprocessingCanvas" xmlns:mc="http://schemas.openxmlformats.org/markup-compatibility/2006" xmlns:o="urn:schemas-microsoft-com:office:office" xmlns:r="http://schemas.openxmlformats.org/officeDocument/2006/relationships" xmlns:m="http://schemas.openxmlformats.org/officeDocument/2006/math" xmlns:v="urn:schemas-microsoft-com:vml" xmlns:wp="http://schemas.openxmlformats.org/drawingml/2006/wordprocessingDrawing" xmlns:w="http://schemas.openxmlformats.org/wordprocessingml/2006/main" xmlns:wpg="http://schemas.microsoft.com/office/word/2010/wordprocessingGroup" xmlns:wpi="http://schemas.microsoft.com/office/word/2010/wordprocessingInk" xmlns:a="http://schemas.openxmlformats.org/drawingml/2006/main" xmlns:wne="http://schemas.microsoft.com/office/word/2006/wordml" xmlns:wps="http://schemas.microsoft.com/office/word/2010/wordprocessingShape" xmlns:w10="urn:schemas-microsoft-com:office:word" xmlns:wp14="http://schemas.microsoft.com/office/word/2010/wordprocessingDrawing" xmlns:w14="http://schemas.microsoft.com/office/word/2010/wordml" xmlns:w15="http://schemas.microsoft.com/office/word/2012/wordml" xmlns:w16cex="http://schemas.microsoft.com/office/word/2018/wordml/cex" xmlns:w16cid="http://schemas.microsoft.com/office/word/2016/wordml/cid" xmlns:w16="http://schemas.microsoft.com/office/word/2018/wordml" xmlns:w16sdtdh="http://schemas.microsoft.com/office/word/2020/wordml/sdtdatahash" xmlns:w16se="http://schemas.microsoft.com/office/word/2015/wordml/symex" mc:Ignorable="w14 w15 w16se w16cid w16 w16cex w16sdtdh wp14">
   <w:body>
-    <w:p>
-      <w:pPr>
-        <w:pStyle w:val="823"/>
-        <w:pBdr>
-          <w:top w:val="none" w:color="000000" w:sz="4" w:space="0"/>
-          <w:left w:val="none" w:color="000000" w:sz="4" w:space="0"/>
-          <w:bottom w:val="none" w:color="000000" w:sz="4" w:space="0"/>
-          <w:right w:val="none" w:color="000000" w:sz="4" w:space="0"/>
-        </w:pBdr>
-        <w:spacing/>
-        <w:ind w:right="0" w:firstLine="0" w:left="0"/>
-        <w:rPr/>
-      </w:pPr>
-      <w:r>
-        <w:rPr>
-          <w:rFonts w:ascii="Times New Roman" w:hAnsi="Times New Roman" w:eastAsia="Times New Roman" w:cs="Times New Roman"/>
-          <w:b/>
-          <w:color w:val="000000"/>
-          <w:sz w:val="48"/>
-          <w:highlight w:val="none"/>
-        </w:rPr>
-      </w:r>
-      <w:r>
-        <w:rPr>
-          <w:rFonts w:ascii="Times New Roman" w:hAnsi="Times New Roman" w:eastAsia="Times New Roman" w:cs="Times New Roman"/>
-          <w:b/>
-          <w:color w:val="000000"/>
-          <w:sz w:val="48"/>
-          <w:highlight w:val="none"/>
-        </w:rPr>
-      </w:r>
-      <w:r/>
-    </w:p>
-    <w:p>
-      <w:pPr>
-        <w:pStyle w:val="823"/>
-        <w:pBdr>
-          <w:top w:val="none" w:color="000000" w:sz="4" w:space="0"/>
-          <w:left w:val="none" w:color="000000" w:sz="4" w:space="0"/>
-          <w:bottom w:val="none" w:color="000000" w:sz="4" w:space="0"/>
-          <w:right w:val="none" w:color="000000" w:sz="4" w:space="0"/>
-        </w:pBdr>
-        <w:spacing/>
-        <w:ind w:right="0" w:firstLine="0" w:left="0"/>
-        <w:rPr>
-          <w:rFonts w:ascii="Times New Roman" w:hAnsi="Times New Roman" w:eastAsia="Times New Roman" w:cs="Times New Roman"/>
-          <w:b/>
-          <w:bCs/>
-          <w:color w:val="000000"/>
-          <w:sz w:val="48"/>
-          <w:szCs w:val="48"/>
-          <w:highlight w:val="none"/>
-        </w:rPr>
-      </w:pPr>
-      <w:r>
-        <w:rPr>
-          <w:rFonts w:ascii="Times New Roman" w:hAnsi="Times New Roman" w:eastAsia="Times New Roman" w:cs="Times New Roman"/>
-          <w:b/>
-          <w:color w:val="000000"/>
-          <w:sz w:val="48"/>
-          <w:highlight w:val="none"/>
-        </w:rPr>
-      </w:r>
-      <w:r>
-        <w:rPr>
-          <w:rFonts w:ascii="Times New Roman" w:hAnsi="Times New Roman" w:eastAsia="Times New Roman" w:cs="Times New Roman"/>
-          <w:b/>
-          <w:color w:val="000000"/>
-          <w:sz w:val="48"/>
-          <w:highlight w:val="none"/>
-        </w:rPr>
-      </w:r>
-      <w:r>
-        <w:rPr>
-          <w:rFonts w:ascii="Times New Roman" w:hAnsi="Times New Roman" w:eastAsia="Times New Roman" w:cs="Times New Roman"/>
-          <w:b/>
-          <w:bCs/>
-          <w:color w:val="000000"/>
-          <w:sz w:val="48"/>
-          <w:szCs w:val="48"/>
-          <w:highlight w:val="none"/>
-        </w:rPr>
-      </w:r>
-    </w:p>
     <w:p>
       <w:pPr>
         <w:pStyle w:val="823"/>
@@ -130,6 +46,17 @@
           <w:highlight w:val="none"/>
         </w:rPr>
         <w:tab/>
+      </w:r>
+      <w:r>
+        <w:rPr>
+          <w:rFonts w:ascii="Times New Roman" w:hAnsi="Times New Roman" w:eastAsia="Times New Roman" w:cs="Times New Roman"/>
+          <w:b/>
+          <w:bCs/>
+          <w:color w:val="000000"/>
+          <w:sz w:val="48"/>
+          <w:szCs w:val="48"/>
+          <w:highlight w:val="none"/>
+        </w:rPr>
       </w:r>
       <w:r>
         <w:rPr>
@@ -220,6 +147,11 @@
             </w:pict>
           </mc:Fallback>
         </mc:AlternateContent>
+      </w:r>
+      <w:r>
+        <w:rPr>
+          <w:highlight w:val="none"/>
+        </w:rPr>
       </w:r>
       <w:r>
         <w:rPr>
@@ -611,6 +543,212 @@
           <w:highlight w:val="none"/>
         </w:rPr>
         <w:t xml:space="preserve">En option on peut connecter en jack jack un caisson de basse pilotable par le dsp</w:t>
+      </w:r>
+      <w:r>
+        <w:rPr>
+          <w:highlight w:val="none"/>
+        </w:rPr>
+      </w:r>
+      <w:r>
+        <w:rPr>
+          <w:highlight w:val="none"/>
+        </w:rPr>
+      </w:r>
+    </w:p>
+    <w:p>
+      <w:pPr>
+        <w:pBdr/>
+        <w:spacing/>
+        <w:ind/>
+        <w:rPr>
+          <w:highlight w:val="none"/>
+        </w:rPr>
+      </w:pPr>
+      <w:r>
+        <w:rPr>
+          <w:highlight w:val="none"/>
+        </w:rPr>
+      </w:r>
+      <w:r>
+        <w:rPr>
+          <w:highlight w:val="none"/>
+        </w:rPr>
+      </w:r>
+      <w:r>
+        <w:rPr>
+          <w:highlight w:val="none"/>
+        </w:rPr>
+      </w:r>
+    </w:p>
+    <w:p>
+      <w:pPr>
+        <w:pBdr/>
+        <w:spacing/>
+        <w:ind/>
+        <w:rPr>
+          <w:highlight w:val="none"/>
+        </w:rPr>
+      </w:pPr>
+      <w:r>
+        <w:rPr>
+          <w:highlight w:val="none"/>
+        </w:rPr>
+      </w:r>
+      <w:r>
+        <w:rPr>
+          <w:highlight w:val="none"/>
+        </w:rPr>
+      </w:r>
+      <w:r>
+        <w:rPr>
+          <w:highlight w:val="none"/>
+        </w:rPr>
+      </w:r>
+    </w:p>
+    <w:p>
+      <w:pPr>
+        <w:pBdr/>
+        <w:spacing/>
+        <w:ind/>
+        <w:rPr>
+          <w:highlight w:val="none"/>
+        </w:rPr>
+      </w:pPr>
+      <w:r>
+        <w:rPr>
+          <w:highlight w:val="none"/>
+        </w:rPr>
+        <w:t xml:space="preserve">Diamètres des trous :</w:t>
+      </w:r>
+      <w:r>
+        <w:rPr>
+          <w:highlight w:val="none"/>
+        </w:rPr>
+      </w:r>
+      <w:r>
+        <w:rPr>
+          <w:highlight w:val="none"/>
+        </w:rPr>
+      </w:r>
+    </w:p>
+    <w:p>
+      <w:pPr>
+        <w:pBdr/>
+        <w:spacing/>
+        <w:ind/>
+        <w:rPr>
+          <w:highlight w:val="none"/>
+        </w:rPr>
+      </w:pPr>
+      <w:r>
+        <w:rPr>
+          <w:highlight w:val="none"/>
+        </w:rPr>
+        <w:t xml:space="preserve">ICP5 : 2.5mm</w:t>
+      </w:r>
+      <w:r>
+        <w:rPr>
+          <w:highlight w:val="none"/>
+        </w:rPr>
+      </w:r>
+      <w:r>
+        <w:rPr>
+          <w:highlight w:val="none"/>
+        </w:rPr>
+      </w:r>
+    </w:p>
+    <w:p>
+      <w:pPr>
+        <w:pBdr/>
+        <w:spacing/>
+        <w:ind/>
+        <w:rPr>
+          <w:highlight w:val="none"/>
+        </w:rPr>
+      </w:pPr>
+      <w:r>
+        <w:rPr>
+          <w:highlight w:val="none"/>
+        </w:rPr>
+        <w:t xml:space="preserve">Ampli : 4mm</w:t>
+      </w:r>
+      <w:r>
+        <w:rPr>
+          <w:highlight w:val="none"/>
+        </w:rPr>
+      </w:r>
+      <w:r>
+        <w:rPr>
+          <w:highlight w:val="none"/>
+        </w:rPr>
+      </w:r>
+    </w:p>
+    <w:p>
+      <w:pPr>
+        <w:pBdr/>
+        <w:spacing/>
+        <w:ind/>
+        <w:rPr>
+          <w:highlight w:val="none"/>
+        </w:rPr>
+      </w:pPr>
+      <w:r>
+        <w:rPr>
+          <w:highlight w:val="none"/>
+        </w:rPr>
+        <w:t xml:space="preserve">chargeur accu : 3.7mm</w:t>
+      </w:r>
+      <w:r>
+        <w:rPr>
+          <w:highlight w:val="none"/>
+        </w:rPr>
+      </w:r>
+      <w:r>
+        <w:rPr>
+          <w:highlight w:val="none"/>
+        </w:rPr>
+      </w:r>
+    </w:p>
+    <w:p>
+      <w:pPr>
+        <w:pBdr/>
+        <w:spacing/>
+        <w:ind/>
+        <w:rPr>
+          <w:highlight w:val="none"/>
+        </w:rPr>
+      </w:pPr>
+      <w:r>
+        <w:rPr>
+          <w:highlight w:val="none"/>
+        </w:rPr>
+        <w:t xml:space="preserve">embase rca 3 .5mm</w:t>
+      </w:r>
+      <w:r>
+        <w:rPr>
+          <w:highlight w:val="none"/>
+        </w:rPr>
+      </w:r>
+      <w:r>
+        <w:rPr>
+          <w:highlight w:val="none"/>
+        </w:rPr>
+      </w:r>
+    </w:p>
+    <w:p>
+      <w:pPr>
+        <w:pBdr/>
+        <w:spacing/>
+        <w:ind/>
+        <w:rPr>
+          <w:highlight w:val="none"/>
+        </w:rPr>
+      </w:pPr>
+      <w:r>
+        <w:rPr>
+          <w:highlight w:val="none"/>
+        </w:rPr>
+        <w:t xml:space="preserve">haut parleur (d’apres le prof normalisé) + de 3mm</w:t>
       </w:r>
       <w:r>
         <w:rPr>

</xml_diff>